<commit_message>
Player Hit + Fixed Platform
</commit_message>
<xml_diff>
--- a/NGP_CW 2223.docx
+++ b/NGP_CW 2223.docx
@@ -320,16 +320,17 @@
                 <w:rFonts w:ascii="Calibri" w:hAnsi="Calibri" w:cs="Calibri" w:eastAsia="Calibri"/>
                 <w:spacing w:val="0"/>
                 <w:position w:val="0"/>
-              </w:rPr>
-            </w:pPr>
-            <w:r>
-              <w:rPr>
-                <w:rFonts w:ascii="Calibri" w:hAnsi="Calibri" w:cs="Calibri" w:eastAsia="Calibri"/>
-                <w:color w:val="000000"/>
-                <w:spacing w:val="0"/>
-                <w:position w:val="0"/>
-                <w:sz w:val="24"/>
-                <w:shd w:fill="FFFF00" w:val="clear"/>
+                <w:shd w:fill="008000" w:val="clear"/>
+              </w:rPr>
+            </w:pPr>
+            <w:r>
+              <w:rPr>
+                <w:rFonts w:ascii="Calibri" w:hAnsi="Calibri" w:cs="Calibri" w:eastAsia="Calibri"/>
+                <w:color w:val="000000"/>
+                <w:spacing w:val="0"/>
+                <w:position w:val="0"/>
+                <w:sz w:val="24"/>
+                <w:shd w:fill="008000" w:val="clear"/>
               </w:rPr>
               <w:t xml:space="preserve">Intro Screen </w:t>
             </w:r>
@@ -340,7 +341,7 @@
                 <w:spacing w:val="0"/>
                 <w:position w:val="0"/>
                 <w:sz w:val="24"/>
-                <w:shd w:fill="FFFF00" w:val="clear"/>
+                <w:shd w:fill="008000" w:val="clear"/>
               </w:rPr>
               <w:t xml:space="preserve">–</w:t>
             </w:r>
@@ -351,7 +352,7 @@
                 <w:spacing w:val="0"/>
                 <w:position w:val="0"/>
                 <w:sz w:val="24"/>
-                <w:shd w:fill="FFFF00" w:val="clear"/>
+                <w:shd w:fill="008000" w:val="clear"/>
               </w:rPr>
               <w:t xml:space="preserve"> Network Menu (Host, Client, Server)</w:t>
             </w:r>
@@ -438,7 +439,7 @@
                 <w:spacing w:val="0"/>
                 <w:position w:val="0"/>
                 <w:sz w:val="24"/>
-                <w:shd w:fill="FFFF00" w:val="clear"/>
+                <w:shd w:fill="008000" w:val="clear"/>
               </w:rPr>
               <w:t xml:space="preserve">Intro Screen </w:t>
             </w:r>
@@ -449,7 +450,7 @@
                 <w:spacing w:val="0"/>
                 <w:position w:val="0"/>
                 <w:sz w:val="24"/>
-                <w:shd w:fill="FFFF00" w:val="clear"/>
+                <w:shd w:fill="008000" w:val="clear"/>
               </w:rPr>
               <w:t xml:space="preserve">–</w:t>
             </w:r>
@@ -460,7 +461,7 @@
                 <w:spacing w:val="0"/>
                 <w:position w:val="0"/>
                 <w:sz w:val="24"/>
-                <w:shd w:fill="FFFF00" w:val="clear"/>
+                <w:shd w:fill="008000" w:val="clear"/>
               </w:rPr>
               <w:t xml:space="preserve"> Matchmaking including joining the network game</w:t>
             </w:r>
@@ -960,7 +961,7 @@
                 <w:spacing w:val="0"/>
                 <w:position w:val="0"/>
                 <w:sz w:val="24"/>
-                <w:shd w:fill="FFFF00" w:val="clear"/>
+                <w:shd w:fill="008000" w:val="clear"/>
               </w:rPr>
               <w:t xml:space="preserve">Player Controller - the player should be able to control a player character in the network game and in-sync to all clients. This includes animation, movement, effects of physics and actions. </w:t>
             </w:r>
@@ -1289,29 +1290,7 @@
                 <w:sz w:val="24"/>
                 <w:shd w:fill="008000" w:val="clear"/>
               </w:rPr>
-              <w:t xml:space="preserve"> all clients can see each other</w:t>
-            </w:r>
-            <w:r>
-              <w:rPr>
-                <w:rFonts w:ascii="Calibri" w:hAnsi="Calibri" w:cs="Calibri" w:eastAsia="Calibri"/>
-                <w:color w:val="000000"/>
-                <w:spacing w:val="0"/>
-                <w:position w:val="0"/>
-                <w:sz w:val="24"/>
-                <w:shd w:fill="008000" w:val="clear"/>
-              </w:rPr>
-              <w:t xml:space="preserve">’</w:t>
-            </w:r>
-            <w:r>
-              <w:rPr>
-                <w:rFonts w:ascii="Calibri" w:hAnsi="Calibri" w:cs="Calibri" w:eastAsia="Calibri"/>
-                <w:color w:val="000000"/>
-                <w:spacing w:val="0"/>
-                <w:position w:val="0"/>
-                <w:sz w:val="24"/>
-                <w:shd w:fill="008000" w:val="clear"/>
-              </w:rPr>
-              <w:t xml:space="preserve">s health</w:t>
+              <w:t xml:space="preserve"> all clients can see each other’s health</w:t>
             </w:r>
           </w:p>
         </w:tc>

</xml_diff>